<commit_message>
adding hw3 and lab 1 unfinished
</commit_message>
<xml_diff>
--- a/Discussions/discussion3/homework3.docx
+++ b/Discussions/discussion3/homework3.docx
@@ -107,8 +107,6 @@
       </w:r>
       <w:r>
         <w:br/>
-      </w:r>
-      <w:r>
         <w:t xml:space="preserve">Here is the job list, with the run time of each job: </w:t>
       </w:r>
     </w:p>
@@ -117,23 +115,47 @@
         <w:pStyle w:val="ListParagraph"/>
       </w:pPr>
       <w:r>
-        <w:t xml:space="preserve">  Job 0 ( length = 100.0 )</w:t>
-      </w:r>
-    </w:p>
-    <w:p>
-      <w:pPr>
-        <w:pStyle w:val="ListParagraph"/>
-      </w:pPr>
-      <w:r>
-        <w:t xml:space="preserve">  Job 1 ( length = 200.0 )</w:t>
-      </w:r>
-    </w:p>
-    <w:p>
-      <w:pPr>
-        <w:pStyle w:val="ListParagraph"/>
-      </w:pPr>
-      <w:r>
-        <w:t xml:space="preserve">  Job 2 ( length = 300.0 )</w:t>
+        <w:t xml:space="preserve">  Job 0 </w:t>
+      </w:r>
+      <w:proofErr w:type="gramStart"/>
+      <w:r>
+        <w:t>( length</w:t>
+      </w:r>
+      <w:proofErr w:type="gramEnd"/>
+      <w:r>
+        <w:t xml:space="preserve"> = 100.0 )</w:t>
+      </w:r>
+    </w:p>
+    <w:p>
+      <w:pPr>
+        <w:pStyle w:val="ListParagraph"/>
+      </w:pPr>
+      <w:r>
+        <w:t xml:space="preserve">  Job 1 </w:t>
+      </w:r>
+      <w:proofErr w:type="gramStart"/>
+      <w:r>
+        <w:t>( length</w:t>
+      </w:r>
+      <w:proofErr w:type="gramEnd"/>
+      <w:r>
+        <w:t xml:space="preserve"> = 200.0 )</w:t>
+      </w:r>
+    </w:p>
+    <w:p>
+      <w:pPr>
+        <w:pStyle w:val="ListParagraph"/>
+      </w:pPr>
+      <w:r>
+        <w:t xml:space="preserve">  Job 2 </w:t>
+      </w:r>
+      <w:proofErr w:type="gramStart"/>
+      <w:r>
+        <w:t>( length</w:t>
+      </w:r>
+      <w:proofErr w:type="gramEnd"/>
+      <w:r>
+        <w:t xml:space="preserve"> = 300.0 )</w:t>
       </w:r>
     </w:p>
     <w:p>
@@ -172,23 +194,47 @@
         <w:pStyle w:val="ListParagraph"/>
       </w:pPr>
       <w:r>
-        <w:t xml:space="preserve">  [ time   0 ] Run job 0 for 100.00 secs ( DONE at 100.00 )</w:t>
-      </w:r>
-    </w:p>
-    <w:p>
-      <w:pPr>
-        <w:pStyle w:val="ListParagraph"/>
-      </w:pPr>
-      <w:r>
-        <w:t xml:space="preserve">  [ time 100 ] Run job 1 for 200.00 secs ( DONE at 300.00 )</w:t>
-      </w:r>
-    </w:p>
-    <w:p>
-      <w:pPr>
-        <w:pStyle w:val="ListParagraph"/>
-      </w:pPr>
-      <w:r>
-        <w:t xml:space="preserve">  [ time 300 ] Run job 2 for 300.00 secs ( DONE at 600.00 )</w:t>
+        <w:t xml:space="preserve">  [ time   </w:t>
+      </w:r>
+      <w:proofErr w:type="gramStart"/>
+      <w:r>
+        <w:t>0 ]</w:t>
+      </w:r>
+      <w:proofErr w:type="gramEnd"/>
+      <w:r>
+        <w:t xml:space="preserve"> Run job 0 for 100.00 secs ( DONE at 100.00 )</w:t>
+      </w:r>
+    </w:p>
+    <w:p>
+      <w:pPr>
+        <w:pStyle w:val="ListParagraph"/>
+      </w:pPr>
+      <w:r>
+        <w:t xml:space="preserve">  [ time </w:t>
+      </w:r>
+      <w:proofErr w:type="gramStart"/>
+      <w:r>
+        <w:t>100 ]</w:t>
+      </w:r>
+      <w:proofErr w:type="gramEnd"/>
+      <w:r>
+        <w:t xml:space="preserve"> Run job 1 for 200.00 secs ( DONE at 300.00 )</w:t>
+      </w:r>
+    </w:p>
+    <w:p>
+      <w:pPr>
+        <w:pStyle w:val="ListParagraph"/>
+      </w:pPr>
+      <w:r>
+        <w:t xml:space="preserve">  [ time </w:t>
+      </w:r>
+      <w:proofErr w:type="gramStart"/>
+      <w:r>
+        <w:t>300 ]</w:t>
+      </w:r>
+      <w:proofErr w:type="gramEnd"/>
+      <w:r>
+        <w:t xml:space="preserve"> Run job 2 for 300.00 secs ( DONE at 600.00 )</w:t>
       </w:r>
     </w:p>
     <w:p>
@@ -209,36 +255,68 @@
         <w:pStyle w:val="ListParagraph"/>
       </w:pPr>
       <w:r>
-        <w:t xml:space="preserve">  Job   0 -- Response: 0.00  Turnaround 100.00  Wait 0.00</w:t>
-      </w:r>
-    </w:p>
-    <w:p>
-      <w:pPr>
-        <w:pStyle w:val="ListParagraph"/>
-      </w:pPr>
-      <w:r>
-        <w:t xml:space="preserve">  Job   1 -- Response: 100.00  Turnaround 300.00  Wait 100.00</w:t>
-      </w:r>
-    </w:p>
-    <w:p>
-      <w:pPr>
-        <w:pStyle w:val="ListParagraph"/>
-      </w:pPr>
-      <w:r>
-        <w:t xml:space="preserve">  Job   2 -- Response: 300.00  Turnaround 600.00  Wait 300.00</w:t>
-      </w:r>
-    </w:p>
-    <w:p>
-      <w:pPr>
-        <w:pStyle w:val="ListParagraph"/>
-      </w:pPr>
-    </w:p>
-    <w:p>
-      <w:pPr>
-        <w:pStyle w:val="ListParagraph"/>
-      </w:pPr>
-      <w:r>
-        <w:t xml:space="preserve">  Average -- Response: 133.33  Turnaround 333.33  Wait 133.33</w:t>
+        <w:t xml:space="preserve">  Job   0 -- Response: </w:t>
+      </w:r>
+      <w:proofErr w:type="gramStart"/>
+      <w:r>
+        <w:t>0.00  Turnaround</w:t>
+      </w:r>
+      <w:proofErr w:type="gramEnd"/>
+      <w:r>
+        <w:t xml:space="preserve"> 100.00  Wait 0.00</w:t>
+      </w:r>
+    </w:p>
+    <w:p>
+      <w:pPr>
+        <w:pStyle w:val="ListParagraph"/>
+      </w:pPr>
+      <w:r>
+        <w:t xml:space="preserve">  Job   1 -- Response: </w:t>
+      </w:r>
+      <w:proofErr w:type="gramStart"/>
+      <w:r>
+        <w:t>100.00  Turnaround</w:t>
+      </w:r>
+      <w:proofErr w:type="gramEnd"/>
+      <w:r>
+        <w:t xml:space="preserve"> 300.00  Wait 100.00</w:t>
+      </w:r>
+    </w:p>
+    <w:p>
+      <w:pPr>
+        <w:pStyle w:val="ListParagraph"/>
+      </w:pPr>
+      <w:r>
+        <w:t xml:space="preserve">  Job   2 -- Response: </w:t>
+      </w:r>
+      <w:proofErr w:type="gramStart"/>
+      <w:r>
+        <w:t>300.00  Turnaround</w:t>
+      </w:r>
+      <w:proofErr w:type="gramEnd"/>
+      <w:r>
+        <w:t xml:space="preserve"> 600.00  Wait 300.00</w:t>
+      </w:r>
+    </w:p>
+    <w:p>
+      <w:pPr>
+        <w:pStyle w:val="ListParagraph"/>
+      </w:pPr>
+    </w:p>
+    <w:p>
+      <w:pPr>
+        <w:pStyle w:val="ListParagraph"/>
+      </w:pPr>
+      <w:r>
+        <w:t xml:space="preserve">  Average -- Response: </w:t>
+      </w:r>
+      <w:proofErr w:type="gramStart"/>
+      <w:r>
+        <w:t>133.33  Turnaround</w:t>
+      </w:r>
+      <w:proofErr w:type="gramEnd"/>
+      <w:r>
+        <w:t xml:space="preserve"> 333.33  Wait 133.33</w:t>
       </w:r>
     </w:p>
     <w:p>
@@ -251,8 +329,6 @@
       </w:r>
       <w:r>
         <w:br/>
-      </w:r>
-      <w:r>
         <w:t>** Solutions **</w:t>
       </w:r>
     </w:p>
@@ -274,23 +350,47 @@
         <w:pStyle w:val="ListParagraph"/>
       </w:pPr>
       <w:r>
-        <w:t xml:space="preserve">  [ time   0 ] Run job 0 for 100.00 secs ( DONE at 100.00 )</w:t>
-      </w:r>
-    </w:p>
-    <w:p>
-      <w:pPr>
-        <w:pStyle w:val="ListParagraph"/>
-      </w:pPr>
-      <w:r>
-        <w:t xml:space="preserve">  [ time 100 ] Run job 1 for 200.00 secs ( DONE at 300.00 )</w:t>
-      </w:r>
-    </w:p>
-    <w:p>
-      <w:pPr>
-        <w:pStyle w:val="ListParagraph"/>
-      </w:pPr>
-      <w:r>
-        <w:t xml:space="preserve">  [ time 300 ] Run job 2 for 300.00 secs ( DONE at 600.00 )</w:t>
+        <w:t xml:space="preserve">  [ time   </w:t>
+      </w:r>
+      <w:proofErr w:type="gramStart"/>
+      <w:r>
+        <w:t>0 ]</w:t>
+      </w:r>
+      <w:proofErr w:type="gramEnd"/>
+      <w:r>
+        <w:t xml:space="preserve"> Run job 0 for 100.00 secs ( DONE at 100.00 )</w:t>
+      </w:r>
+    </w:p>
+    <w:p>
+      <w:pPr>
+        <w:pStyle w:val="ListParagraph"/>
+      </w:pPr>
+      <w:r>
+        <w:t xml:space="preserve">  [ time </w:t>
+      </w:r>
+      <w:proofErr w:type="gramStart"/>
+      <w:r>
+        <w:t>100 ]</w:t>
+      </w:r>
+      <w:proofErr w:type="gramEnd"/>
+      <w:r>
+        <w:t xml:space="preserve"> Run job 1 for 200.00 secs ( DONE at 300.00 )</w:t>
+      </w:r>
+    </w:p>
+    <w:p>
+      <w:pPr>
+        <w:pStyle w:val="ListParagraph"/>
+      </w:pPr>
+      <w:r>
+        <w:t xml:space="preserve">  [ time </w:t>
+      </w:r>
+      <w:proofErr w:type="gramStart"/>
+      <w:r>
+        <w:t>300 ]</w:t>
+      </w:r>
+      <w:proofErr w:type="gramEnd"/>
+      <w:r>
+        <w:t xml:space="preserve"> Run job 2 for 300.00 secs ( DONE at 600.00 )</w:t>
       </w:r>
     </w:p>
     <w:p>
@@ -311,36 +411,68 @@
         <w:pStyle w:val="ListParagraph"/>
       </w:pPr>
       <w:r>
-        <w:t xml:space="preserve">  Job   0 -- Response: 0.00  Turnaround 100.00  Wait 0.00</w:t>
-      </w:r>
-    </w:p>
-    <w:p>
-      <w:pPr>
-        <w:pStyle w:val="ListParagraph"/>
-      </w:pPr>
-      <w:r>
-        <w:t xml:space="preserve">  Job   1 -- Response: 100.00  Turnaround 300.00  Wait 100.00</w:t>
-      </w:r>
-    </w:p>
-    <w:p>
-      <w:pPr>
-        <w:pStyle w:val="ListParagraph"/>
-      </w:pPr>
-      <w:r>
-        <w:t xml:space="preserve">  Job   2 -- Response: 300.00  Turnaround 600.00  Wait 300.00</w:t>
-      </w:r>
-    </w:p>
-    <w:p>
-      <w:pPr>
-        <w:pStyle w:val="ListParagraph"/>
-      </w:pPr>
-    </w:p>
-    <w:p>
-      <w:pPr>
-        <w:pStyle w:val="ListParagraph"/>
-      </w:pPr>
-      <w:r>
-        <w:t xml:space="preserve">  Average -- Response: 133.33  Turnaround 333.33  Wait 133.33</w:t>
+        <w:t xml:space="preserve">  Job   0 -- Response: </w:t>
+      </w:r>
+      <w:proofErr w:type="gramStart"/>
+      <w:r>
+        <w:t>0.00  Turnaround</w:t>
+      </w:r>
+      <w:proofErr w:type="gramEnd"/>
+      <w:r>
+        <w:t xml:space="preserve"> 100.00  Wait 0.00</w:t>
+      </w:r>
+    </w:p>
+    <w:p>
+      <w:pPr>
+        <w:pStyle w:val="ListParagraph"/>
+      </w:pPr>
+      <w:r>
+        <w:t xml:space="preserve">  Job   1 -- Response: </w:t>
+      </w:r>
+      <w:proofErr w:type="gramStart"/>
+      <w:r>
+        <w:t>100.00  Turnaround</w:t>
+      </w:r>
+      <w:proofErr w:type="gramEnd"/>
+      <w:r>
+        <w:t xml:space="preserve"> 300.00  Wait 100.00</w:t>
+      </w:r>
+    </w:p>
+    <w:p>
+      <w:pPr>
+        <w:pStyle w:val="ListParagraph"/>
+      </w:pPr>
+      <w:r>
+        <w:t xml:space="preserve">  Job   2 -- Response: </w:t>
+      </w:r>
+      <w:proofErr w:type="gramStart"/>
+      <w:r>
+        <w:t>300.00  Turnaround</w:t>
+      </w:r>
+      <w:proofErr w:type="gramEnd"/>
+      <w:r>
+        <w:t xml:space="preserve"> 600.00  Wait 300.00</w:t>
+      </w:r>
+    </w:p>
+    <w:p>
+      <w:pPr>
+        <w:pStyle w:val="ListParagraph"/>
+      </w:pPr>
+    </w:p>
+    <w:p>
+      <w:pPr>
+        <w:pStyle w:val="ListParagraph"/>
+      </w:pPr>
+      <w:r>
+        <w:t xml:space="preserve">  Average -- Response: </w:t>
+      </w:r>
+      <w:proofErr w:type="gramStart"/>
+      <w:r>
+        <w:t>133.33  Turnaround</w:t>
+      </w:r>
+      <w:proofErr w:type="gramEnd"/>
+      <w:r>
+        <w:t xml:space="preserve"> 333.33  Wait 133.33</w:t>
       </w:r>
     </w:p>
     <w:p>
@@ -379,8 +511,13 @@
       <w:pPr>
         <w:pStyle w:val="ListParagraph"/>
       </w:pPr>
-      <w:r>
-        <w:t xml:space="preserve">./mlfq.py -n 2 -j 2 -s 1151515151 -M 0 -m 20 </w:t>
+      <w:proofErr w:type="gramStart"/>
+      <w:r>
+        <w:t>./</w:t>
+      </w:r>
+      <w:proofErr w:type="gramEnd"/>
+      <w:r>
+        <w:t xml:space="preserve">mlfq.py -n 2 -j 2 -s 1151515151 -M 0 -m 20 </w:t>
       </w:r>
       <w:r>
         <w:t>-</w:t>
@@ -393,8 +530,6 @@
       </w:r>
       <w:r>
         <w:br/>
-      </w:r>
-      <w:r>
         <w:t>Final statistics:</w:t>
       </w:r>
     </w:p>
@@ -403,41 +538,99 @@
         <w:pStyle w:val="ListParagraph"/>
       </w:pPr>
       <w:r>
-        <w:t xml:space="preserve">  Job  0: startTime   0 - response   0 - turnaround  28</w:t>
-      </w:r>
-    </w:p>
-    <w:p>
-      <w:pPr>
-        <w:pStyle w:val="ListParagraph"/>
-      </w:pPr>
-      <w:r>
-        <w:t xml:space="preserve">  Job  1: startTime   0 - response  10 - turnaround  20</w:t>
-      </w:r>
-    </w:p>
-    <w:p>
-      <w:pPr>
-        <w:pStyle w:val="ListParagraph"/>
-      </w:pPr>
-    </w:p>
-    <w:p>
-      <w:pPr>
-        <w:pStyle w:val="ListParagraph"/>
-      </w:pPr>
-      <w:r>
-        <w:t xml:space="preserve">  Avg  1: startTime n/a - response 5.00 - turnaround 24.00</w:t>
-      </w:r>
-    </w:p>
-    <w:p>
-      <w:pPr>
-        <w:pStyle w:val="ListParagraph"/>
-      </w:pPr>
-    </w:p>
-    <w:p>
-      <w:pPr>
-        <w:pStyle w:val="ListParagraph"/>
-      </w:pPr>
-      <w:r>
-        <w:t xml:space="preserve">./mlfq.py -n 2 -j 2 -s 1151515151 -M 0 -m 40 </w:t>
+        <w:t xml:space="preserve">  </w:t>
+      </w:r>
+      <w:proofErr w:type="gramStart"/>
+      <w:r>
+        <w:t>Job  0</w:t>
+      </w:r>
+      <w:proofErr w:type="gramEnd"/>
+      <w:r>
+        <w:t xml:space="preserve">: </w:t>
+      </w:r>
+      <w:proofErr w:type="spellStart"/>
+      <w:r>
+        <w:t>startTime</w:t>
+      </w:r>
+      <w:proofErr w:type="spellEnd"/>
+      <w:r>
+        <w:t xml:space="preserve">   0 - response   0 - turnaround  28</w:t>
+      </w:r>
+    </w:p>
+    <w:p>
+      <w:pPr>
+        <w:pStyle w:val="ListParagraph"/>
+      </w:pPr>
+      <w:r>
+        <w:t xml:space="preserve">  </w:t>
+      </w:r>
+      <w:proofErr w:type="gramStart"/>
+      <w:r>
+        <w:t>Job  1</w:t>
+      </w:r>
+      <w:proofErr w:type="gramEnd"/>
+      <w:r>
+        <w:t xml:space="preserve">: </w:t>
+      </w:r>
+      <w:proofErr w:type="spellStart"/>
+      <w:r>
+        <w:t>startTime</w:t>
+      </w:r>
+      <w:proofErr w:type="spellEnd"/>
+      <w:r>
+        <w:t xml:space="preserve">   0 - response  10 - turnaround  20</w:t>
+      </w:r>
+    </w:p>
+    <w:p>
+      <w:pPr>
+        <w:pStyle w:val="ListParagraph"/>
+      </w:pPr>
+    </w:p>
+    <w:p>
+      <w:pPr>
+        <w:pStyle w:val="ListParagraph"/>
+      </w:pPr>
+      <w:r>
+        <w:t xml:space="preserve">  </w:t>
+      </w:r>
+      <w:proofErr w:type="spellStart"/>
+      <w:proofErr w:type="gramStart"/>
+      <w:r>
+        <w:t>Avg</w:t>
+      </w:r>
+      <w:proofErr w:type="spellEnd"/>
+      <w:r>
+        <w:t xml:space="preserve">  1</w:t>
+      </w:r>
+      <w:proofErr w:type="gramEnd"/>
+      <w:r>
+        <w:t xml:space="preserve">: </w:t>
+      </w:r>
+      <w:proofErr w:type="spellStart"/>
+      <w:r>
+        <w:t>startTime</w:t>
+      </w:r>
+      <w:proofErr w:type="spellEnd"/>
+      <w:r>
+        <w:t xml:space="preserve"> n/a - response 5.00 - turnaround 24.00</w:t>
+      </w:r>
+    </w:p>
+    <w:p>
+      <w:pPr>
+        <w:pStyle w:val="ListParagraph"/>
+      </w:pPr>
+    </w:p>
+    <w:p>
+      <w:pPr>
+        <w:pStyle w:val="ListParagraph"/>
+      </w:pPr>
+      <w:proofErr w:type="gramStart"/>
+      <w:r>
+        <w:t>./</w:t>
+      </w:r>
+      <w:proofErr w:type="gramEnd"/>
+      <w:r>
+        <w:t xml:space="preserve">mlfq.py -n 2 -j 2 -s 1151515151 -M 0 -m 40 </w:t>
       </w:r>
       <w:r>
         <w:t>-</w:t>
@@ -464,28 +657,81 @@
         <w:pStyle w:val="ListParagraph"/>
       </w:pPr>
       <w:r>
-        <w:t xml:space="preserve">  Job  0: startTime   0 - response   0 - turnaround  58</w:t>
-      </w:r>
-    </w:p>
-    <w:p>
-      <w:pPr>
-        <w:pStyle w:val="ListParagraph"/>
-      </w:pPr>
-      <w:r>
-        <w:t xml:space="preserve">  Job  1: startTime   0 - response  10 - turnaround  51</w:t>
-      </w:r>
-    </w:p>
-    <w:p>
-      <w:pPr>
-        <w:pStyle w:val="ListParagraph"/>
-      </w:pPr>
-    </w:p>
-    <w:p>
-      <w:pPr>
-        <w:pStyle w:val="ListParagraph"/>
-      </w:pPr>
-      <w:r>
-        <w:t xml:space="preserve">  Avg  1: startTime n/a - response 5.00 - turnaround 54.50</w:t>
+        <w:t xml:space="preserve">  </w:t>
+      </w:r>
+      <w:proofErr w:type="gramStart"/>
+      <w:r>
+        <w:t>Job  0</w:t>
+      </w:r>
+      <w:proofErr w:type="gramEnd"/>
+      <w:r>
+        <w:t xml:space="preserve">: </w:t>
+      </w:r>
+      <w:proofErr w:type="spellStart"/>
+      <w:r>
+        <w:t>startTime</w:t>
+      </w:r>
+      <w:proofErr w:type="spellEnd"/>
+      <w:r>
+        <w:t xml:space="preserve">   0 - response   0 - turnaround  58</w:t>
+      </w:r>
+    </w:p>
+    <w:p>
+      <w:pPr>
+        <w:pStyle w:val="ListParagraph"/>
+      </w:pPr>
+      <w:r>
+        <w:t xml:space="preserve">  </w:t>
+      </w:r>
+      <w:proofErr w:type="gramStart"/>
+      <w:r>
+        <w:t>Job  1</w:t>
+      </w:r>
+      <w:proofErr w:type="gramEnd"/>
+      <w:r>
+        <w:t xml:space="preserve">: </w:t>
+      </w:r>
+      <w:proofErr w:type="spellStart"/>
+      <w:r>
+        <w:t>startTime</w:t>
+      </w:r>
+      <w:proofErr w:type="spellEnd"/>
+      <w:r>
+        <w:t xml:space="preserve">   0 - response  10 - turnaround  51</w:t>
+      </w:r>
+    </w:p>
+    <w:p>
+      <w:pPr>
+        <w:pStyle w:val="ListParagraph"/>
+      </w:pPr>
+    </w:p>
+    <w:p>
+      <w:pPr>
+        <w:pStyle w:val="ListParagraph"/>
+      </w:pPr>
+      <w:r>
+        <w:t xml:space="preserve">  </w:t>
+      </w:r>
+      <w:proofErr w:type="spellStart"/>
+      <w:proofErr w:type="gramStart"/>
+      <w:r>
+        <w:t>Avg</w:t>
+      </w:r>
+      <w:proofErr w:type="spellEnd"/>
+      <w:r>
+        <w:t xml:space="preserve">  1</w:t>
+      </w:r>
+      <w:proofErr w:type="gramEnd"/>
+      <w:r>
+        <w:t xml:space="preserve">: </w:t>
+      </w:r>
+      <w:proofErr w:type="spellStart"/>
+      <w:r>
+        <w:t>startTime</w:t>
+      </w:r>
+      <w:proofErr w:type="spellEnd"/>
+      <w:r>
+        <w:t xml:space="preserve"> n/a - response 5.00 - turnaround 54.50</w:t>
       </w:r>
     </w:p>
     <w:p>
@@ -523,6 +769,19 @@
     <w:p>
       <w:pPr>
         <w:pStyle w:val="Body"/>
+      </w:pPr>
+      <w:r>
+        <w:t>Take (random) % (number of tickets)</w:t>
+      </w:r>
+    </w:p>
+    <w:p>
+      <w:pPr>
+        <w:pStyle w:val="Body"/>
+      </w:pPr>
+    </w:p>
+    <w:p>
+      <w:pPr>
+        <w:pStyle w:val="Body"/>
         <w:rPr>
           <w:rFonts w:ascii="Times New Roman" w:eastAsia="Times New Roman" w:hAnsi="Times New Roman" w:cs="Times New Roman"/>
           <w:sz w:val="28"/>
@@ -531,12 +790,33 @@
         </w:rPr>
       </w:pPr>
       <w:r>
-        <w:t>Take (random)</w:t>
-      </w:r>
-      <w:bookmarkStart w:id="0" w:name="_GoBack"/>
-      <w:bookmarkEnd w:id="0"/>
-      <w:r>
-        <w:t xml:space="preserve"> % (number of tickets)</w:t>
+        <w:t xml:space="preserve">When the number of tickets is very imbalanced, the </w:t>
+      </w:r>
+      <w:r>
+        <w:t>job</w:t>
+      </w:r>
+      <w:r>
+        <w:t xml:space="preserve"> with </w:t>
+      </w:r>
+      <w:proofErr w:type="gramStart"/>
+      <w:r>
+        <w:t>the majority of</w:t>
+      </w:r>
+      <w:proofErr w:type="gramEnd"/>
+      <w:r>
+        <w:t xml:space="preserve"> the total tickets assigned has a </w:t>
+      </w:r>
+      <w:r>
+        <w:t>sig</w:t>
+      </w:r>
+      <w:r>
+        <w:t xml:space="preserve">nificantly higher chance to be chosen. </w:t>
+      </w:r>
+      <w:r>
+        <w:t>With job 0 having 1 ticket and job 1 having 100 tickets, job 0 has under a 1% chance of being chosen to run</w:t>
+      </w:r>
+      <w:r>
+        <w:t xml:space="preserve"> at first. In general, with a huge imbalance in tickets per job, the lottery scheduler will run lower ticketed jobs with a very low probability, and has the possibility of starving the CPU from the process.</w:t>
       </w:r>
       <w:r>
         <w:br w:type="page"/>
@@ -557,15 +837,7 @@
           <w:szCs w:val="28"/>
         </w:rPr>
         <w:lastRenderedPageBreak/>
-        <w:t>Solve problem 3 from c</w:t>
-      </w:r>
-      <w:r>
-        <w:rPr>
-          <w:rFonts w:ascii="Times New Roman" w:hAnsi="Times New Roman"/>
-          <w:sz w:val="28"/>
-          <w:szCs w:val="28"/>
-        </w:rPr>
-        <w:t>hapter 9, but with job length of 50 (instead of 100)</w:t>
+        <w:t>Solve problem 3 from chapter 9, but with job length of 50 (instead of 100)</w:t>
       </w:r>
     </w:p>
     <w:p>
@@ -573,6 +845,41 @@
         <w:pStyle w:val="ListParagraph"/>
         <w:ind w:left="0"/>
       </w:pPr>
+      <w:r>
+        <w:t>Seed 1: job 1 done 196, job 0 done 200</w:t>
+      </w:r>
+      <w:r>
+        <w:br/>
+        <w:t>Seed 12: job 1 done 189, job 0 done 200</w:t>
+      </w:r>
+      <w:r>
+        <w:br/>
+        <w:t>Seed 5: job 1 done 181, job 0 done 200</w:t>
+      </w:r>
+    </w:p>
+    <w:p>
+      <w:pPr>
+        <w:pStyle w:val="ListParagraph"/>
+        <w:ind w:left="0"/>
+      </w:pPr>
+      <w:r>
+        <w:t xml:space="preserve">Seed </w:t>
+      </w:r>
+      <w:r>
+        <w:t>131241</w:t>
+      </w:r>
+      <w:r>
+        <w:t>: job 1 done 199, job 0 done 200.</w:t>
+      </w:r>
+      <w:r>
+        <w:br/>
+      </w:r>
+      <w:r>
+        <w:br/>
+        <w:t>The lottery scheduler seems to tend towards being perfectly fair, where 50% of the tickets that are chosen will be for job 0 in comparison to job 1. This makes sense because there is a certain probability (1/total tickets) for one ticket to be chosen, so with 100 tickets per job, there is a 50% chance for each. job to be chosen.</w:t>
+      </w:r>
+      <w:bookmarkStart w:id="0" w:name="_GoBack"/>
+      <w:bookmarkEnd w:id="0"/>
     </w:p>
     <w:sectPr>
       <w:headerReference w:type="default" r:id="rId7"/>

</xml_diff>